<commit_message>
Question of QQ. / Correct misprint
</commit_message>
<xml_diff>
--- a/Kotlinの概要.docx
+++ b/Kotlinの概要.docx
@@ -182,9 +182,6 @@
     <w:p>
       <w:pPr>
         <w:jc w:val="left"/>
-        <w:rPr>
-          <w:rFonts w:hint="eastAsia"/>
-        </w:rPr>
       </w:pPr>
       <w:r>
         <w:rPr>
@@ -197,9 +194,6 @@
       <w:pPr>
         <w:widowControl/>
         <w:jc w:val="left"/>
-        <w:rPr>
-          <w:rFonts w:hint="eastAsia"/>
-        </w:rPr>
       </w:pPr>
       <w:r>
         <w:rPr>
@@ -212,9 +206,6 @@
       <w:pPr>
         <w:widowControl/>
         <w:jc w:val="left"/>
-        <w:rPr>
-          <w:rFonts w:hint="eastAsia"/>
-        </w:rPr>
       </w:pPr>
       <w:proofErr w:type="spellStart"/>
       <w:r>
@@ -232,9 +223,6 @@
       <w:pPr>
         <w:widowControl/>
         <w:jc w:val="left"/>
-        <w:rPr>
-          <w:rFonts w:hint="eastAsia"/>
-        </w:rPr>
       </w:pPr>
     </w:p>
     <w:p>
@@ -264,9 +252,6 @@
     <w:p>
       <w:pPr>
         <w:jc w:val="left"/>
-        <w:rPr>
-          <w:rFonts w:hint="eastAsia"/>
-        </w:rPr>
       </w:pPr>
       <w:r>
         <w:t>Main</w:t>
@@ -281,9 +266,6 @@
     <w:p>
       <w:pPr>
         <w:jc w:val="left"/>
-        <w:rPr>
-          <w:rFonts w:hint="eastAsia"/>
-        </w:rPr>
       </w:pPr>
       <w:r>
         <w:rPr>
@@ -333,9 +315,6 @@
     <w:p>
       <w:pPr>
         <w:jc w:val="left"/>
-        <w:rPr>
-          <w:rFonts w:hint="eastAsia"/>
-        </w:rPr>
       </w:pPr>
       <w:r>
         <w:rPr>
@@ -396,7 +375,6 @@
       <w:pPr>
         <w:jc w:val="left"/>
         <w:rPr>
-          <w:rFonts w:hint="eastAsia"/>
           <w:b/>
           <w:sz w:val="28"/>
           <w:szCs w:val="28"/>
@@ -407,7 +385,6 @@
       <w:pPr>
         <w:jc w:val="left"/>
         <w:rPr>
-          <w:rFonts w:hint="eastAsia"/>
           <w:b/>
           <w:sz w:val="28"/>
           <w:szCs w:val="28"/>
@@ -427,9 +404,6 @@
     <w:p>
       <w:pPr>
         <w:jc w:val="left"/>
-        <w:rPr>
-          <w:rFonts w:hint="eastAsia"/>
-        </w:rPr>
       </w:pPr>
       <w:r>
         <w:rPr>
@@ -453,7 +427,6 @@
       <w:pPr>
         <w:jc w:val="left"/>
         <w:rPr>
-          <w:rFonts w:hint="eastAsia"/>
           <w:b/>
           <w:sz w:val="28"/>
           <w:szCs w:val="28"/>
@@ -484,7 +457,6 @@
       <w:pPr>
         <w:jc w:val="left"/>
         <w:rPr>
-          <w:rFonts w:hint="eastAsia"/>
           <w:b/>
         </w:rPr>
       </w:pPr>
@@ -556,7 +528,6 @@
       <w:pPr>
         <w:jc w:val="center"/>
         <w:rPr>
-          <w:rFonts w:hint="eastAsia"/>
           <w:b/>
         </w:rPr>
       </w:pPr>
@@ -620,7 +591,6 @@
       <w:pPr>
         <w:jc w:val="left"/>
         <w:rPr>
-          <w:rFonts w:hint="eastAsia"/>
           <w:b/>
           <w:sz w:val="28"/>
           <w:szCs w:val="28"/>
@@ -641,13 +611,23 @@
         <w:widowControl/>
         <w:jc w:val="left"/>
         <w:rPr>
+          <w:rFonts w:ascii="MS Mincho" w:eastAsia="MS Mincho" w:hAnsi="MS Mincho" w:cs="Times New Roman"/>
+          <w:color w:val="333333"/>
+          <w:kern w:val="0"/>
+          <w:shd w:val="clear" w:color="auto" w:fill="FFFFFF"/>
+        </w:rPr>
+      </w:pPr>
+      <w:proofErr w:type="spellStart"/>
+      <w:r>
+        <w:rPr>
           <w:rFonts w:ascii="MS Mincho" w:eastAsia="MS Mincho" w:hAnsi="MS Mincho" w:cs="Times New Roman" w:hint="eastAsia"/>
           <w:color w:val="333333"/>
           <w:kern w:val="0"/>
           <w:shd w:val="clear" w:color="auto" w:fill="FFFFFF"/>
         </w:rPr>
-      </w:pPr>
-      <w:proofErr w:type="spellStart"/>
+        <w:t>Kotlin</w:t>
+      </w:r>
+      <w:proofErr w:type="spellEnd"/>
       <w:r>
         <w:rPr>
           <w:rFonts w:ascii="MS Mincho" w:eastAsia="MS Mincho" w:hAnsi="MS Mincho" w:cs="Times New Roman" w:hint="eastAsia"/>
@@ -655,9 +635,8 @@
           <w:kern w:val="0"/>
           <w:shd w:val="clear" w:color="auto" w:fill="FFFFFF"/>
         </w:rPr>
-        <w:t>Kotlin</w:t>
-      </w:r>
-      <w:proofErr w:type="spellEnd"/>
+        <w:t>は型推論が備わっており、変数の宣言時に初期化（値の代入）を行う場合は型を書く必要は</w:t>
+      </w:r>
       <w:r>
         <w:rPr>
           <w:rFonts w:ascii="MS Mincho" w:eastAsia="MS Mincho" w:hAnsi="MS Mincho" w:cs="Times New Roman" w:hint="eastAsia"/>
@@ -665,8 +644,18 @@
           <w:kern w:val="0"/>
           <w:shd w:val="clear" w:color="auto" w:fill="FFFFFF"/>
         </w:rPr>
-        <w:t>は型推論が備わっており、変数の宣言時に初期化（値の代入）を行う場合は型を書く必要は</w:t>
-      </w:r>
+        <w:t>ない。</w:t>
+      </w:r>
+    </w:p>
+    <w:p>
+      <w:pPr>
+        <w:widowControl/>
+        <w:jc w:val="left"/>
+        <w:rPr>
+          <w:rFonts w:ascii="MS Mincho" w:eastAsia="MS Mincho" w:hAnsi="MS Mincho" w:cs="Times New Roman"/>
+          <w:kern w:val="0"/>
+        </w:rPr>
+      </w:pPr>
       <w:r>
         <w:rPr>
           <w:rFonts w:ascii="MS Mincho" w:eastAsia="MS Mincho" w:hAnsi="MS Mincho" w:cs="Times New Roman" w:hint="eastAsia"/>
@@ -674,18 +663,19 @@
           <w:kern w:val="0"/>
           <w:shd w:val="clear" w:color="auto" w:fill="FFFFFF"/>
         </w:rPr>
-        <w:t>ない。</w:t>
-      </w:r>
-    </w:p>
-    <w:p>
-      <w:pPr>
-        <w:widowControl/>
-        <w:jc w:val="left"/>
-        <w:rPr>
-          <w:rFonts w:ascii="MS Mincho" w:eastAsia="MS Mincho" w:hAnsi="MS Mincho" w:cs="Times New Roman" w:hint="eastAsia"/>
-          <w:kern w:val="0"/>
-        </w:rPr>
-      </w:pPr>
+        <w:t>その代わり、変数の宣言時には</w:t>
+      </w:r>
+      <w:proofErr w:type="spellStart"/>
+      <w:r>
+        <w:rPr>
+          <w:rFonts w:ascii="MS Mincho" w:eastAsia="MS Mincho" w:hAnsi="MS Mincho" w:cs="Times New Roman"/>
+          <w:color w:val="333333"/>
+          <w:kern w:val="0"/>
+          <w:shd w:val="clear" w:color="auto" w:fill="FFFFFF"/>
+        </w:rPr>
+        <w:t>var</w:t>
+      </w:r>
+      <w:proofErr w:type="spellEnd"/>
       <w:r>
         <w:rPr>
           <w:rFonts w:ascii="MS Mincho" w:eastAsia="MS Mincho" w:hAnsi="MS Mincho" w:cs="Times New Roman" w:hint="eastAsia"/>
@@ -693,7 +683,7 @@
           <w:kern w:val="0"/>
           <w:shd w:val="clear" w:color="auto" w:fill="FFFFFF"/>
         </w:rPr>
-        <w:t>その代わり、変数の宣言時には</w:t>
+        <w:t>か</w:t>
       </w:r>
       <w:proofErr w:type="spellStart"/>
       <w:r>
@@ -703,7 +693,7 @@
           <w:kern w:val="0"/>
           <w:shd w:val="clear" w:color="auto" w:fill="FFFFFF"/>
         </w:rPr>
-        <w:t>var</w:t>
+        <w:t>val</w:t>
       </w:r>
       <w:proofErr w:type="spellEnd"/>
       <w:r>
@@ -713,7 +703,7 @@
           <w:kern w:val="0"/>
           <w:shd w:val="clear" w:color="auto" w:fill="FFFFFF"/>
         </w:rPr>
-        <w:t>か</w:t>
+        <w:t>をつける必要がある。</w:t>
       </w:r>
       <w:proofErr w:type="spellStart"/>
       <w:r>
@@ -723,7 +713,7 @@
           <w:kern w:val="0"/>
           <w:shd w:val="clear" w:color="auto" w:fill="FFFFFF"/>
         </w:rPr>
-        <w:t>val</w:t>
+        <w:t>Var</w:t>
       </w:r>
       <w:proofErr w:type="spellEnd"/>
       <w:r>
@@ -733,7 +723,7 @@
           <w:kern w:val="0"/>
           <w:shd w:val="clear" w:color="auto" w:fill="FFFFFF"/>
         </w:rPr>
-        <w:t>をつける必要がある。</w:t>
+        <w:t>は普通の変数、</w:t>
       </w:r>
       <w:proofErr w:type="spellStart"/>
       <w:r>
@@ -743,7 +733,7 @@
           <w:kern w:val="0"/>
           <w:shd w:val="clear" w:color="auto" w:fill="FFFFFF"/>
         </w:rPr>
-        <w:t>Var</w:t>
+        <w:t>val</w:t>
       </w:r>
       <w:proofErr w:type="spellEnd"/>
       <w:r>
@@ -753,9 +743,8 @@
           <w:kern w:val="0"/>
           <w:shd w:val="clear" w:color="auto" w:fill="FFFFFF"/>
         </w:rPr>
-        <w:t>は普通の変数、</w:t>
-      </w:r>
-      <w:proofErr w:type="spellStart"/>
+        <w:t>は定数となり再代入不可になる。（</w:t>
+      </w:r>
       <w:r>
         <w:rPr>
           <w:rFonts w:ascii="MS Mincho" w:eastAsia="MS Mincho" w:hAnsi="MS Mincho" w:cs="Times New Roman"/>
@@ -763,9 +752,8 @@
           <w:kern w:val="0"/>
           <w:shd w:val="clear" w:color="auto" w:fill="FFFFFF"/>
         </w:rPr>
-        <w:t>val</w:t>
-      </w:r>
-      <w:proofErr w:type="spellEnd"/>
+        <w:t>java</w:t>
+      </w:r>
       <w:r>
         <w:rPr>
           <w:rFonts w:ascii="MS Mincho" w:eastAsia="MS Mincho" w:hAnsi="MS Mincho" w:cs="Times New Roman" w:hint="eastAsia"/>
@@ -773,7 +761,7 @@
           <w:kern w:val="0"/>
           <w:shd w:val="clear" w:color="auto" w:fill="FFFFFF"/>
         </w:rPr>
-        <w:t>は定数となり再代入不可になる。（</w:t>
+        <w:t>の</w:t>
       </w:r>
       <w:r>
         <w:rPr>
@@ -782,7 +770,7 @@
           <w:kern w:val="0"/>
           <w:shd w:val="clear" w:color="auto" w:fill="FFFFFF"/>
         </w:rPr>
-        <w:t>java</w:t>
+        <w:t>final</w:t>
       </w:r>
       <w:r>
         <w:rPr>
@@ -791,24 +779,6 @@
           <w:kern w:val="0"/>
           <w:shd w:val="clear" w:color="auto" w:fill="FFFFFF"/>
         </w:rPr>
-        <w:t>の</w:t>
-      </w:r>
-      <w:r>
-        <w:rPr>
-          <w:rFonts w:ascii="MS Mincho" w:eastAsia="MS Mincho" w:hAnsi="MS Mincho" w:cs="Times New Roman"/>
-          <w:color w:val="333333"/>
-          <w:kern w:val="0"/>
-          <w:shd w:val="clear" w:color="auto" w:fill="FFFFFF"/>
-        </w:rPr>
-        <w:t>final</w:t>
-      </w:r>
-      <w:r>
-        <w:rPr>
-          <w:rFonts w:ascii="MS Mincho" w:eastAsia="MS Mincho" w:hAnsi="MS Mincho" w:cs="Times New Roman" w:hint="eastAsia"/>
-          <w:color w:val="333333"/>
-          <w:kern w:val="0"/>
-          <w:shd w:val="clear" w:color="auto" w:fill="FFFFFF"/>
-        </w:rPr>
         <w:t>と同じ）</w:t>
       </w:r>
     </w:p>
@@ -816,7 +786,6 @@
       <w:pPr>
         <w:jc w:val="left"/>
         <w:rPr>
-          <w:rFonts w:hint="eastAsia"/>
           <w:b/>
           <w:sz w:val="28"/>
           <w:szCs w:val="28"/>
@@ -884,7 +853,6 @@
       <w:pPr>
         <w:jc w:val="left"/>
         <w:rPr>
-          <w:rFonts w:hint="eastAsia"/>
           <w:b/>
           <w:sz w:val="28"/>
           <w:szCs w:val="28"/>
@@ -903,9 +871,6 @@
     <w:p>
       <w:pPr>
         <w:jc w:val="left"/>
-        <w:rPr>
-          <w:rFonts w:hint="eastAsia"/>
-        </w:rPr>
       </w:pPr>
       <w:r>
         <w:rPr>
@@ -926,9 +891,6 @@
     <w:p>
       <w:pPr>
         <w:jc w:val="center"/>
-        <w:rPr>
-          <w:rFonts w:hint="eastAsia"/>
-        </w:rPr>
       </w:pPr>
       <w:r>
         <w:rPr>
@@ -989,7 +951,6 @@
       <w:pPr>
         <w:jc w:val="left"/>
         <w:rPr>
-          <w:rFonts w:hint="eastAsia"/>
           <w:b/>
           <w:sz w:val="28"/>
           <w:szCs w:val="28"/>
@@ -1008,9 +969,6 @@
     <w:p>
       <w:pPr>
         <w:jc w:val="left"/>
-        <w:rPr>
-          <w:rFonts w:hint="eastAsia"/>
-        </w:rPr>
       </w:pPr>
       <w:proofErr w:type="spellStart"/>
       <w:r>
@@ -1027,9 +985,6 @@
     <w:p>
       <w:pPr>
         <w:jc w:val="left"/>
-        <w:rPr>
-          <w:rFonts w:hint="eastAsia"/>
-        </w:rPr>
       </w:pPr>
       <w:r>
         <w:rPr>
@@ -1089,16 +1044,12 @@
     <w:p>
       <w:pPr>
         <w:jc w:val="left"/>
-        <w:rPr>
-          <w:rFonts w:hint="eastAsia"/>
-        </w:rPr>
-      </w:pPr>
-    </w:p>
-    <w:p>
-      <w:pPr>
-        <w:jc w:val="left"/>
-        <w:rPr>
-          <w:rFonts w:hint="eastAsia"/>
+      </w:pPr>
+    </w:p>
+    <w:p>
+      <w:pPr>
+        <w:jc w:val="left"/>
+        <w:rPr>
           <w:b/>
           <w:sz w:val="28"/>
           <w:szCs w:val="28"/>
@@ -1134,9 +1085,6 @@
     <w:p>
       <w:pPr>
         <w:jc w:val="left"/>
-        <w:rPr>
-          <w:rFonts w:hint="eastAsia"/>
-        </w:rPr>
       </w:pPr>
       <w:proofErr w:type="spellStart"/>
       <w:r>
@@ -1162,9 +1110,6 @@
     <w:p>
       <w:pPr>
         <w:jc w:val="left"/>
-        <w:rPr>
-          <w:rFonts w:hint="eastAsia"/>
-        </w:rPr>
       </w:pPr>
       <w:r>
         <w:t>Array</w:t>
@@ -1205,17 +1150,11 @@
     <w:p>
       <w:pPr>
         <w:jc w:val="left"/>
-        <w:rPr>
-          <w:rFonts w:hint="eastAsia"/>
-        </w:rPr>
       </w:pPr>
     </w:p>
     <w:p>
       <w:pPr>
         <w:jc w:val="center"/>
-        <w:rPr>
-          <w:rFonts w:hint="eastAsia"/>
-        </w:rPr>
       </w:pPr>
       <w:r>
         <w:rPr>
@@ -1276,7 +1215,6 @@
       <w:pPr>
         <w:jc w:val="left"/>
         <w:rPr>
-          <w:rFonts w:hint="eastAsia"/>
           <w:b/>
           <w:sz w:val="28"/>
           <w:szCs w:val="28"/>
@@ -1393,9 +1331,6 @@
     <w:p>
       <w:pPr>
         <w:jc w:val="left"/>
-        <w:rPr>
-          <w:rFonts w:hint="eastAsia"/>
-        </w:rPr>
       </w:pPr>
     </w:p>
     <w:p>
@@ -1458,9 +1393,6 @@
     <w:p>
       <w:pPr>
         <w:jc w:val="left"/>
-        <w:rPr>
-          <w:rFonts w:hint="eastAsia"/>
-        </w:rPr>
       </w:pPr>
       <w:r>
         <w:rPr>
@@ -1495,9 +1427,6 @@
     <w:p>
       <w:pPr>
         <w:jc w:val="center"/>
-        <w:rPr>
-          <w:rFonts w:hint="eastAsia"/>
-        </w:rPr>
       </w:pPr>
       <w:r>
         <w:rPr>
@@ -1556,16 +1485,12 @@
     <w:p>
       <w:pPr>
         <w:jc w:val="center"/>
-        <w:rPr>
-          <w:rFonts w:hint="eastAsia"/>
-        </w:rPr>
-      </w:pPr>
-    </w:p>
-    <w:p>
-      <w:pPr>
-        <w:jc w:val="left"/>
-        <w:rPr>
-          <w:rFonts w:hint="eastAsia"/>
+      </w:pPr>
+    </w:p>
+    <w:p>
+      <w:pPr>
+        <w:jc w:val="left"/>
+        <w:rPr>
           <w:b/>
           <w:sz w:val="28"/>
           <w:szCs w:val="28"/>
@@ -1584,9 +1509,6 @@
     <w:p>
       <w:pPr>
         <w:jc w:val="left"/>
-        <w:rPr>
-          <w:rFonts w:hint="eastAsia"/>
-        </w:rPr>
       </w:pPr>
       <w:r>
         <w:rPr>
@@ -1638,9 +1560,6 @@
     <w:p>
       <w:pPr>
         <w:jc w:val="left"/>
-        <w:rPr>
-          <w:rFonts w:hint="eastAsia"/>
-        </w:rPr>
       </w:pPr>
       <w:r>
         <w:rPr>
@@ -1701,7 +1620,6 @@
       <w:pPr>
         <w:jc w:val="left"/>
         <w:rPr>
-          <w:rFonts w:hint="eastAsia"/>
           <w:b/>
           <w:sz w:val="28"/>
           <w:szCs w:val="28"/>
@@ -1720,9 +1638,6 @@
     <w:p>
       <w:pPr>
         <w:jc w:val="left"/>
-        <w:rPr>
-          <w:rFonts w:hint="eastAsia"/>
-        </w:rPr>
       </w:pPr>
       <w:r>
         <w:rPr>
@@ -1734,9 +1649,6 @@
     <w:p>
       <w:pPr>
         <w:jc w:val="left"/>
-        <w:rPr>
-          <w:rFonts w:hint="eastAsia"/>
-        </w:rPr>
       </w:pPr>
       <w:r>
         <w:rPr>
@@ -1796,9 +1708,6 @@
     <w:p>
       <w:pPr>
         <w:jc w:val="left"/>
-        <w:rPr>
-          <w:rFonts w:hint="eastAsia"/>
-        </w:rPr>
       </w:pPr>
       <w:r>
         <w:rPr>
@@ -1810,9 +1719,6 @@
     <w:p>
       <w:pPr>
         <w:jc w:val="left"/>
-        <w:rPr>
-          <w:rFonts w:hint="eastAsia"/>
-        </w:rPr>
       </w:pPr>
       <w:r>
         <w:rPr>
@@ -1872,9 +1778,6 @@
     <w:p>
       <w:pPr>
         <w:jc w:val="left"/>
-        <w:rPr>
-          <w:rFonts w:hint="eastAsia"/>
-        </w:rPr>
       </w:pPr>
       <w:r>
         <w:rPr>
@@ -1895,9 +1798,6 @@
     <w:p>
       <w:pPr>
         <w:jc w:val="left"/>
-        <w:rPr>
-          <w:rFonts w:hint="eastAsia"/>
-        </w:rPr>
       </w:pPr>
       <w:r>
         <w:rPr>
@@ -1957,9 +1857,6 @@
     <w:p>
       <w:pPr>
         <w:jc w:val="left"/>
-        <w:rPr>
-          <w:rFonts w:hint="eastAsia"/>
-        </w:rPr>
       </w:pPr>
       <w:r>
         <w:rPr>
@@ -2036,9 +1933,6 @@
       <w:pPr>
         <w:widowControl/>
         <w:jc w:val="left"/>
-        <w:rPr>
-          <w:rFonts w:hint="eastAsia"/>
-        </w:rPr>
       </w:pPr>
       <w:r>
         <w:rPr>
@@ -2096,9 +1990,6 @@
       <w:pPr>
         <w:widowControl/>
         <w:jc w:val="left"/>
-        <w:rPr>
-          <w:rFonts w:hint="eastAsia"/>
-        </w:rPr>
       </w:pPr>
       <w:r>
         <w:rPr>
@@ -2133,9 +2024,6 @@
       <w:pPr>
         <w:widowControl/>
         <w:jc w:val="left"/>
-        <w:rPr>
-          <w:rFonts w:hint="eastAsia"/>
-        </w:rPr>
       </w:pPr>
     </w:p>
     <w:p>
@@ -2191,9 +2079,6 @@
       <w:pPr>
         <w:widowControl/>
         <w:jc w:val="left"/>
-        <w:rPr>
-          <w:rFonts w:hint="eastAsia"/>
-        </w:rPr>
       </w:pPr>
       <w:r>
         <w:rPr>
@@ -2223,9 +2108,6 @@
       <w:pPr>
         <w:widowControl/>
         <w:jc w:val="left"/>
-        <w:rPr>
-          <w:rFonts w:hint="eastAsia"/>
-        </w:rPr>
       </w:pPr>
       <w:r>
         <w:rPr>
@@ -2249,7 +2131,13 @@
         <w:rPr>
           <w:rFonts w:hint="eastAsia"/>
         </w:rPr>
-        <w:t>のデリファレンスによる実行事例がいが起こることはまれ。特に</w:t>
+        <w:t>のデリファレンスによる実行事例外</w:t>
+      </w:r>
+      <w:r>
+        <w:rPr>
+          <w:rFonts w:hint="eastAsia"/>
+        </w:rPr>
+        <w:t>が起こることはまれ。特に</w:t>
       </w:r>
       <w:r>
         <w:t>null</w:t>
@@ -2275,7 +2163,7 @@
         <w:widowControl/>
         <w:jc w:val="left"/>
         <w:rPr>
-          <w:rFonts w:ascii="Times New Roman" w:eastAsia="Times New Roman" w:hAnsi="Times New Roman" w:cs="Times New Roman" w:hint="eastAsia"/>
+          <w:rFonts w:ascii="Times New Roman" w:eastAsia="Times New Roman" w:hAnsi="Times New Roman" w:cs="Times New Roman"/>
           <w:kern w:val="0"/>
         </w:rPr>
       </w:pPr>
@@ -2390,9 +2278,6 @@
       <w:pPr>
         <w:widowControl/>
         <w:jc w:val="left"/>
-        <w:rPr>
-          <w:rFonts w:hint="eastAsia"/>
-        </w:rPr>
       </w:pPr>
       <w:r>
         <w:rPr>
@@ -2414,18 +2299,12 @@
       <w:pPr>
         <w:widowControl/>
         <w:jc w:val="left"/>
-        <w:rPr>
-          <w:rFonts w:hint="eastAsia"/>
-        </w:rPr>
-      </w:pPr>
-    </w:p>
-    <w:p>
-      <w:pPr>
-        <w:widowControl/>
-        <w:jc w:val="left"/>
-        <w:rPr>
-          <w:rFonts w:hint="eastAsia"/>
-        </w:rPr>
+      </w:pPr>
+    </w:p>
+    <w:p>
+      <w:pPr>
+        <w:widowControl/>
+        <w:jc w:val="left"/>
       </w:pPr>
       <w:r>
         <w:rPr>
@@ -2458,30 +2337,39 @@
         </w:rPr>
         <w:t xml:space="preserve">きがちなところ　</w:t>
       </w:r>
-      <w:hyperlink r:id="rId17" w:history="1">
-        <w:r>
-          <w:rPr>
-            <w:rStyle w:val="a8"/>
-          </w:rPr>
-          <w:t>https://qiita.com/koher/items/d9411a00986f14683a3f</w:t>
-        </w:r>
-      </w:hyperlink>
-    </w:p>
-    <w:p>
-      <w:pPr>
-        <w:widowControl/>
-        <w:jc w:val="left"/>
-        <w:rPr>
-          <w:rFonts w:hint="eastAsia"/>
-        </w:rPr>
-      </w:pPr>
-    </w:p>
-    <w:p>
-      <w:pPr>
-        <w:widowControl/>
-        <w:jc w:val="left"/>
-        <w:rPr>
-          <w:rFonts w:hint="eastAsia"/>
+      <w:r>
+        <w:fldChar w:fldCharType="begin"/>
+      </w:r>
+      <w:r>
+        <w:instrText xml:space="preserve"> HYPERLINK "https://qiita.com/koher/items/d9411a00986f14683a3f" </w:instrText>
+      </w:r>
+      <w:r>
+        <w:fldChar w:fldCharType="separate"/>
+      </w:r>
+      <w:r>
+        <w:rPr>
+          <w:rStyle w:val="a8"/>
+        </w:rPr>
+        <w:t>https://qiita.com/koher/items/d9411a00986f14683a3f</w:t>
+      </w:r>
+      <w:r>
+        <w:rPr>
+          <w:rStyle w:val="a8"/>
+        </w:rPr>
+        <w:fldChar w:fldCharType="end"/>
+      </w:r>
+    </w:p>
+    <w:p>
+      <w:pPr>
+        <w:widowControl/>
+        <w:jc w:val="left"/>
+      </w:pPr>
+    </w:p>
+    <w:p>
+      <w:pPr>
+        <w:widowControl/>
+        <w:jc w:val="left"/>
+        <w:rPr>
           <w:b/>
           <w:color w:val="0070C0"/>
           <w:sz w:val="32"/>
@@ -2503,9 +2391,6 @@
       <w:pPr>
         <w:widowControl/>
         <w:jc w:val="left"/>
-        <w:rPr>
-          <w:rFonts w:hint="eastAsia"/>
-        </w:rPr>
       </w:pPr>
       <w:proofErr w:type="spellStart"/>
       <w:r>
@@ -2537,17 +2422,13 @@
       <w:pPr>
         <w:widowControl/>
         <w:jc w:val="left"/>
-        <w:rPr>
-          <w:rFonts w:hint="eastAsia"/>
-        </w:rPr>
-      </w:pPr>
-    </w:p>
-    <w:p>
-      <w:pPr>
-        <w:widowControl/>
-        <w:jc w:val="left"/>
-        <w:rPr>
-          <w:rFonts w:hint="eastAsia"/>
+      </w:pPr>
+    </w:p>
+    <w:p>
+      <w:pPr>
+        <w:widowControl/>
+        <w:jc w:val="left"/>
+        <w:rPr>
           <w:b/>
           <w:color w:val="0070C0"/>
           <w:sz w:val="32"/>
@@ -2570,7 +2451,6 @@
         <w:widowControl/>
         <w:jc w:val="left"/>
         <w:rPr>
-          <w:rFonts w:hint="eastAsia"/>
           <w:u w:val="single"/>
         </w:rPr>
       </w:pPr>
@@ -2614,30 +2494,8 @@
         <w:rPr>
           <w:rFonts w:hint="eastAsia"/>
         </w:rPr>
-        <w:t>など）はなく、すべて</w:t>
-      </w:r>
-      <w:proofErr w:type="gramStart"/>
-      <w:r>
-        <w:rPr>
-          <w:rFonts w:hint="eastAsia"/>
-        </w:rPr>
-        <w:t>が</w:t>
-      </w:r>
-      <w:proofErr w:type="gramEnd"/>
-      <w:r>
-        <w:rPr>
-          <w:rFonts w:hint="eastAsia"/>
-        </w:rPr>
-        <w:t>オブジェクト</w:t>
-      </w:r>
-      <w:proofErr w:type="gramStart"/>
-      <w:r>
-        <w:rPr>
-          <w:rFonts w:hint="eastAsia"/>
-        </w:rPr>
-        <w:t>が</w:t>
-      </w:r>
-      <w:proofErr w:type="gramEnd"/>
+        <w:t>など）はなく、すべてがオブジェクトで</w:t>
+      </w:r>
       <w:r>
         <w:rPr>
           <w:rFonts w:hint="eastAsia"/>
@@ -2657,7 +2515,6 @@
         <w:widowControl/>
         <w:jc w:val="left"/>
         <w:rPr>
-          <w:rFonts w:hint="eastAsia"/>
           <w:u w:val="single"/>
         </w:rPr>
       </w:pPr>
@@ -2667,7 +2524,6 @@
         <w:widowControl/>
         <w:jc w:val="left"/>
         <w:rPr>
-          <w:rFonts w:hint="eastAsia"/>
           <w:b/>
           <w:sz w:val="32"/>
           <w:szCs w:val="32"/>
@@ -2689,9 +2545,6 @@
       <w:pPr>
         <w:widowControl/>
         <w:jc w:val="left"/>
-        <w:rPr>
-          <w:rFonts w:hint="eastAsia"/>
-        </w:rPr>
       </w:pPr>
       <w:r>
         <w:rPr>
@@ -2710,9 +2563,6 @@
       <w:pPr>
         <w:widowControl/>
         <w:jc w:val="left"/>
-        <w:rPr>
-          <w:rFonts w:hint="eastAsia"/>
-        </w:rPr>
       </w:pPr>
       <w:r>
         <w:rPr>
@@ -2731,9 +2581,6 @@
       <w:pPr>
         <w:widowControl/>
         <w:jc w:val="left"/>
-        <w:rPr>
-          <w:rFonts w:hint="eastAsia"/>
-        </w:rPr>
       </w:pPr>
       <w:r>
         <w:rPr>
@@ -2766,9 +2613,6 @@
       <w:pPr>
         <w:widowControl/>
         <w:jc w:val="left"/>
-        <w:rPr>
-          <w:rFonts w:hint="eastAsia"/>
-        </w:rPr>
       </w:pPr>
       <w:r>
         <w:rPr>
@@ -2781,9 +2625,6 @@
       <w:pPr>
         <w:widowControl/>
         <w:jc w:val="left"/>
-        <w:rPr>
-          <w:rFonts w:hint="eastAsia"/>
-        </w:rPr>
       </w:pPr>
       <w:r>
         <w:rPr>
@@ -2812,83 +2653,83 @@
         <w:widowControl/>
         <w:jc w:val="left"/>
         <w:rPr>
+          <w:rFonts w:ascii="MS Mincho" w:eastAsia="MS Mincho" w:hAnsi="MS Mincho" w:cs="MS Mincho"/>
+          <w:kern w:val="0"/>
+        </w:rPr>
+      </w:pPr>
+      <w:r>
+        <w:rPr>
+          <w:rFonts w:ascii="MS Mincho" w:eastAsia="MS Mincho" w:hAnsi="MS Mincho" w:cs="MS Mincho"/>
+          <w:kern w:val="0"/>
+        </w:rPr>
+        <w:t>テレビはリモコンで操作すると</w:t>
+      </w:r>
+      <w:r>
+        <w:rPr>
           <w:rFonts w:ascii="MS Mincho" w:eastAsia="MS Mincho" w:hAnsi="MS Mincho" w:cs="MS Mincho" w:hint="eastAsia"/>
           <w:kern w:val="0"/>
         </w:rPr>
-      </w:pPr>
-      <w:r>
-        <w:rPr>
-          <w:rFonts w:ascii="MS Mincho" w:eastAsia="MS Mincho" w:hAnsi="MS Mincho" w:cs="MS Mincho"/>
-          <w:kern w:val="0"/>
-        </w:rPr>
-        <w:t>テレビはリモコンで操作すると</w:t>
-      </w:r>
+        <w:t>いうイメージ</w:t>
+      </w:r>
+    </w:p>
+    <w:p>
+      <w:pPr>
+        <w:widowControl/>
+        <w:jc w:val="left"/>
+        <w:rPr>
+          <w:rFonts w:ascii="MS Mincho" w:eastAsia="MS Mincho" w:hAnsi="MS Mincho" w:cs="MS Mincho"/>
+          <w:kern w:val="0"/>
+        </w:rPr>
+      </w:pPr>
       <w:r>
         <w:rPr>
           <w:rFonts w:ascii="MS Mincho" w:eastAsia="MS Mincho" w:hAnsi="MS Mincho" w:cs="MS Mincho" w:hint="eastAsia"/>
           <w:kern w:val="0"/>
         </w:rPr>
-        <w:t>いうイメージ</w:t>
-      </w:r>
-    </w:p>
-    <w:p>
-      <w:pPr>
-        <w:widowControl/>
-        <w:jc w:val="left"/>
+        <w:t>・大変な作業をなくすことができる。</w:t>
+      </w:r>
+    </w:p>
+    <w:p>
+      <w:pPr>
+        <w:widowControl/>
+        <w:jc w:val="left"/>
+        <w:rPr>
+          <w:rFonts w:ascii="MS Mincho" w:eastAsia="MS Mincho" w:hAnsi="MS Mincho" w:cs="MS Mincho"/>
+          <w:kern w:val="0"/>
+        </w:rPr>
+      </w:pPr>
+    </w:p>
+    <w:p>
+      <w:pPr>
+        <w:widowControl/>
+        <w:jc w:val="left"/>
+        <w:rPr>
+          <w:rFonts w:ascii="MS Mincho" w:eastAsia="MS Mincho" w:hAnsi="MS Mincho" w:cs="MS Mincho"/>
+          <w:kern w:val="0"/>
+        </w:rPr>
+      </w:pPr>
+      <w:r>
         <w:rPr>
           <w:rFonts w:ascii="MS Mincho" w:eastAsia="MS Mincho" w:hAnsi="MS Mincho" w:cs="MS Mincho" w:hint="eastAsia"/>
           <w:kern w:val="0"/>
         </w:rPr>
+        <w:t>・大人数で開発するときに便利である。モノを用意して、それを他の人が触れないようにしておけば、他の人がプログラムを壊してしまう心配がなくなる。</w:t>
+      </w:r>
+    </w:p>
+    <w:p>
+      <w:pPr>
+        <w:widowControl/>
+        <w:jc w:val="left"/>
+        <w:rPr>
+          <w:rFonts w:ascii="MS Mincho" w:eastAsia="MS Mincho" w:hAnsi="MS Mincho" w:cs="MS Mincho"/>
+          <w:kern w:val="0"/>
+        </w:rPr>
       </w:pPr>
       <w:r>
         <w:rPr>
           <w:rFonts w:ascii="MS Mincho" w:eastAsia="MS Mincho" w:hAnsi="MS Mincho" w:cs="MS Mincho" w:hint="eastAsia"/>
           <w:kern w:val="0"/>
         </w:rPr>
-        <w:t>・大変な作業をなくすことができる。</w:t>
-      </w:r>
-    </w:p>
-    <w:p>
-      <w:pPr>
-        <w:widowControl/>
-        <w:jc w:val="left"/>
-        <w:rPr>
-          <w:rFonts w:ascii="MS Mincho" w:eastAsia="MS Mincho" w:hAnsi="MS Mincho" w:cs="MS Mincho" w:hint="eastAsia"/>
-          <w:kern w:val="0"/>
-        </w:rPr>
-      </w:pPr>
-    </w:p>
-    <w:p>
-      <w:pPr>
-        <w:widowControl/>
-        <w:jc w:val="left"/>
-        <w:rPr>
-          <w:rFonts w:ascii="MS Mincho" w:eastAsia="MS Mincho" w:hAnsi="MS Mincho" w:cs="MS Mincho" w:hint="eastAsia"/>
-          <w:kern w:val="0"/>
-        </w:rPr>
-      </w:pPr>
-      <w:r>
-        <w:rPr>
-          <w:rFonts w:ascii="MS Mincho" w:eastAsia="MS Mincho" w:hAnsi="MS Mincho" w:cs="MS Mincho" w:hint="eastAsia"/>
-          <w:kern w:val="0"/>
-        </w:rPr>
-        <w:t>・大人数で開発するときに便利である。モノを用意して、それを他の人が触れないようにしておけば、他の人がプログラムを壊してしまう心配がなくなる。</w:t>
-      </w:r>
-    </w:p>
-    <w:p>
-      <w:pPr>
-        <w:widowControl/>
-        <w:jc w:val="left"/>
-        <w:rPr>
-          <w:rFonts w:ascii="MS Mincho" w:eastAsia="MS Mincho" w:hAnsi="MS Mincho" w:cs="MS Mincho" w:hint="eastAsia"/>
-          <w:kern w:val="0"/>
-        </w:rPr>
-      </w:pPr>
-      <w:r>
-        <w:rPr>
-          <w:rFonts w:ascii="MS Mincho" w:eastAsia="MS Mincho" w:hAnsi="MS Mincho" w:cs="MS Mincho" w:hint="eastAsia"/>
-          <w:kern w:val="0"/>
-        </w:rPr>
         <w:t>・同じようなものを作りやすい。</w:t>
       </w:r>
     </w:p>
@@ -2897,17 +2738,17 @@
         <w:widowControl/>
         <w:jc w:val="left"/>
         <w:rPr>
-          <w:rFonts w:ascii="MS Mincho" w:eastAsia="MS Mincho" w:hAnsi="MS Mincho" w:cs="MS Mincho" w:hint="eastAsia"/>
-          <w:kern w:val="0"/>
-        </w:rPr>
-      </w:pPr>
-    </w:p>
-    <w:p>
-      <w:pPr>
-        <w:widowControl/>
-        <w:jc w:val="left"/>
-        <w:rPr>
-          <w:rFonts w:ascii="MS Mincho" w:eastAsia="MS Mincho" w:hAnsi="MS Mincho" w:cs="MS Mincho" w:hint="eastAsia"/>
+          <w:rFonts w:ascii="MS Mincho" w:eastAsia="MS Mincho" w:hAnsi="MS Mincho" w:cs="MS Mincho"/>
+          <w:kern w:val="0"/>
+        </w:rPr>
+      </w:pPr>
+    </w:p>
+    <w:p>
+      <w:pPr>
+        <w:widowControl/>
+        <w:jc w:val="left"/>
+        <w:rPr>
+          <w:rFonts w:ascii="MS Mincho" w:eastAsia="MS Mincho" w:hAnsi="MS Mincho" w:cs="MS Mincho"/>
           <w:b/>
           <w:kern w:val="0"/>
           <w:sz w:val="28"/>
@@ -2930,12 +2771,30 @@
         <w:widowControl/>
         <w:jc w:val="left"/>
         <w:rPr>
+          <w:rFonts w:ascii="MS Mincho" w:eastAsia="MS Mincho" w:hAnsi="MS Mincho" w:cs="MS Mincho"/>
+          <w:b/>
+          <w:color w:val="FF0000"/>
+          <w:kern w:val="0"/>
+        </w:rPr>
+      </w:pPr>
+      <w:r>
+        <w:rPr>
           <w:rFonts w:ascii="MS Mincho" w:eastAsia="MS Mincho" w:hAnsi="MS Mincho" w:cs="MS Mincho" w:hint="eastAsia"/>
           <w:b/>
           <w:color w:val="FF0000"/>
           <w:kern w:val="0"/>
         </w:rPr>
-      </w:pPr>
+        <w:t>オブジェクト（</w:t>
+      </w:r>
+      <w:r>
+        <w:rPr>
+          <w:rFonts w:ascii="MS Mincho" w:eastAsia="MS Mincho" w:hAnsi="MS Mincho" w:cs="MS Mincho"/>
+          <w:b/>
+          <w:color w:val="FF0000"/>
+          <w:kern w:val="0"/>
+        </w:rPr>
+        <w:t>Object</w:t>
+      </w:r>
       <w:r>
         <w:rPr>
           <w:rFonts w:ascii="MS Mincho" w:eastAsia="MS Mincho" w:hAnsi="MS Mincho" w:cs="MS Mincho" w:hint="eastAsia"/>
@@ -2943,62 +2802,44 @@
           <w:color w:val="FF0000"/>
           <w:kern w:val="0"/>
         </w:rPr>
-        <w:t>オブジェクト（</w:t>
-      </w:r>
-      <w:r>
-        <w:rPr>
-          <w:rFonts w:ascii="MS Mincho" w:eastAsia="MS Mincho" w:hAnsi="MS Mincho" w:cs="MS Mincho"/>
-          <w:b/>
-          <w:color w:val="FF0000"/>
-          <w:kern w:val="0"/>
-        </w:rPr>
-        <w:t>Object</w:t>
-      </w:r>
+        <w:t>）</w:t>
+      </w:r>
+    </w:p>
+    <w:p>
+      <w:pPr>
+        <w:widowControl/>
+        <w:jc w:val="left"/>
+        <w:rPr>
+          <w:rFonts w:ascii="MS Mincho" w:eastAsia="MS Mincho" w:hAnsi="MS Mincho" w:cs="MS Mincho"/>
+          <w:b/>
+          <w:kern w:val="0"/>
+        </w:rPr>
+      </w:pPr>
       <w:r>
         <w:rPr>
           <w:rFonts w:ascii="MS Mincho" w:eastAsia="MS Mincho" w:hAnsi="MS Mincho" w:cs="MS Mincho" w:hint="eastAsia"/>
           <w:b/>
-          <w:color w:val="FF0000"/>
-          <w:kern w:val="0"/>
-        </w:rPr>
-        <w:t>）</w:t>
-      </w:r>
-    </w:p>
-    <w:p>
-      <w:pPr>
-        <w:widowControl/>
-        <w:jc w:val="left"/>
+          <w:kern w:val="0"/>
+        </w:rPr>
+        <w:t>オブジェクトは、オブジェクト指向の根本</w:t>
+      </w:r>
+    </w:p>
+    <w:p>
+      <w:pPr>
+        <w:widowControl/>
+        <w:jc w:val="left"/>
+        <w:rPr>
+          <w:rFonts w:ascii="MS Mincho" w:eastAsia="MS Mincho" w:hAnsi="MS Mincho" w:cs="MS Mincho"/>
+          <w:b/>
+          <w:kern w:val="0"/>
+        </w:rPr>
+      </w:pPr>
+      <w:r>
         <w:rPr>
           <w:rFonts w:ascii="MS Mincho" w:eastAsia="MS Mincho" w:hAnsi="MS Mincho" w:cs="MS Mincho" w:hint="eastAsia"/>
           <w:b/>
           <w:kern w:val="0"/>
         </w:rPr>
-      </w:pPr>
-      <w:r>
-        <w:rPr>
-          <w:rFonts w:ascii="MS Mincho" w:eastAsia="MS Mincho" w:hAnsi="MS Mincho" w:cs="MS Mincho" w:hint="eastAsia"/>
-          <w:b/>
-          <w:kern w:val="0"/>
-        </w:rPr>
-        <w:t>オブジェクトは、オブジェクト指向の根本</w:t>
-      </w:r>
-    </w:p>
-    <w:p>
-      <w:pPr>
-        <w:widowControl/>
-        <w:jc w:val="left"/>
-        <w:rPr>
-          <w:rFonts w:ascii="MS Mincho" w:eastAsia="MS Mincho" w:hAnsi="MS Mincho" w:cs="MS Mincho" w:hint="eastAsia"/>
-          <w:b/>
-          <w:kern w:val="0"/>
-        </w:rPr>
-      </w:pPr>
-      <w:r>
-        <w:rPr>
-          <w:rFonts w:ascii="MS Mincho" w:eastAsia="MS Mincho" w:hAnsi="MS Mincho" w:cs="MS Mincho" w:hint="eastAsia"/>
-          <w:b/>
-          <w:kern w:val="0"/>
-        </w:rPr>
         <w:t>オブジェクトとは、「対象」「物」という意味で、プログラミングにおいてはデータと処理の集まりを意味している。オブジェクト指向で現実のものを例えるとPCやスマホもオブジェクトである。</w:t>
       </w:r>
     </w:p>
@@ -3007,7 +2848,7 @@
         <w:widowControl/>
         <w:jc w:val="center"/>
         <w:rPr>
-          <w:rFonts w:ascii="MS Mincho" w:eastAsia="MS Mincho" w:hAnsi="MS Mincho" w:cs="MS Mincho" w:hint="eastAsia"/>
+          <w:rFonts w:ascii="MS Mincho" w:eastAsia="MS Mincho" w:hAnsi="MS Mincho" w:cs="MS Mincho"/>
           <w:b/>
           <w:kern w:val="0"/>
         </w:rPr>
@@ -3037,7 +2878,7 @@
                     </pic:cNvPicPr>
                   </pic:nvPicPr>
                   <pic:blipFill>
-                    <a:blip r:embed="rId18" cstate="print">
+                    <a:blip r:embed="rId17" cstate="print">
                       <a:extLst>
                         <a:ext uri="{28A0092B-C50C-407E-A947-70E740481C1C}">
                           <a14:useLocalDpi xmlns:a14="http://schemas.microsoft.com/office/drawing/2010/main" val="0"/>
@@ -3113,67 +2954,144 @@
         <w:widowControl/>
         <w:jc w:val="left"/>
         <w:rPr>
+          <w:rFonts w:ascii="MS Mincho" w:eastAsia="MS Mincho" w:hAnsi="MS Mincho" w:cs="MS Mincho"/>
+          <w:b/>
+          <w:kern w:val="0"/>
+        </w:rPr>
+      </w:pPr>
+      <w:r>
+        <w:rPr>
           <w:rFonts w:ascii="MS Mincho" w:eastAsia="MS Mincho" w:hAnsi="MS Mincho" w:cs="MS Mincho" w:hint="eastAsia"/>
           <w:b/>
           <w:kern w:val="0"/>
         </w:rPr>
-      </w:pPr>
+        <w:t>クラス</w:t>
+      </w:r>
       <w:r>
         <w:rPr>
           <w:rFonts w:ascii="MS Mincho" w:eastAsia="MS Mincho" w:hAnsi="MS Mincho" w:cs="MS Mincho" w:hint="eastAsia"/>
           <w:b/>
           <w:kern w:val="0"/>
         </w:rPr>
-        <w:t>クラス</w:t>
-      </w:r>
+        <w:t>とはオブジェクトの設計書のようなもの。オブジェクトの中のプロパティやメソッドをひとまとめにしたもの。</w:t>
+      </w:r>
+    </w:p>
+    <w:p>
+      <w:pPr>
+        <w:widowControl/>
+        <w:jc w:val="left"/>
+        <w:rPr>
+          <w:rFonts w:ascii="MS Mincho" w:eastAsia="MS Mincho" w:hAnsi="MS Mincho" w:cs="MS Mincho"/>
+          <w:b/>
+          <w:kern w:val="0"/>
+        </w:rPr>
+      </w:pPr>
+    </w:p>
+    <w:p>
+      <w:pPr>
+        <w:widowControl/>
+        <w:jc w:val="left"/>
+        <w:rPr>
+          <w:rFonts w:ascii="MS Mincho" w:eastAsia="MS Mincho" w:hAnsi="MS Mincho" w:cs="MS Mincho"/>
+          <w:b/>
+          <w:color w:val="FF0000"/>
+          <w:kern w:val="0"/>
+        </w:rPr>
+      </w:pPr>
       <w:r>
         <w:rPr>
           <w:rFonts w:ascii="MS Mincho" w:eastAsia="MS Mincho" w:hAnsi="MS Mincho" w:cs="MS Mincho" w:hint="eastAsia"/>
           <w:b/>
-          <w:kern w:val="0"/>
-        </w:rPr>
-        <w:t>とはオブジェクトの設計書のようなもの。オブジェクトの中のプロパティやメソッドをひとまとめにしたもの。</w:t>
-      </w:r>
-    </w:p>
-    <w:p>
-      <w:pPr>
-        <w:widowControl/>
-        <w:jc w:val="left"/>
+          <w:color w:val="FF0000"/>
+          <w:kern w:val="0"/>
+        </w:rPr>
+        <w:t>プロパティ（</w:t>
+      </w:r>
+      <w:r>
+        <w:rPr>
+          <w:rFonts w:ascii="MS Mincho" w:eastAsia="MS Mincho" w:hAnsi="MS Mincho" w:cs="MS Mincho"/>
+          <w:b/>
+          <w:color w:val="FF0000"/>
+          <w:kern w:val="0"/>
+        </w:rPr>
+        <w:t>Property</w:t>
+      </w:r>
+      <w:r>
         <w:rPr>
           <w:rFonts w:ascii="MS Mincho" w:eastAsia="MS Mincho" w:hAnsi="MS Mincho" w:cs="MS Mincho" w:hint="eastAsia"/>
           <w:b/>
-          <w:kern w:val="0"/>
-        </w:rPr>
-      </w:pPr>
-    </w:p>
-    <w:p>
-      <w:pPr>
-        <w:widowControl/>
-        <w:jc w:val="left"/>
-        <w:rPr>
-          <w:rFonts w:ascii="MS Mincho" w:eastAsia="MS Mincho" w:hAnsi="MS Mincho" w:cs="MS Mincho"/>
-          <w:b/>
           <w:color w:val="FF0000"/>
           <w:kern w:val="0"/>
         </w:rPr>
+        <w:t>）</w:t>
+      </w:r>
+    </w:p>
+    <w:p>
+      <w:pPr>
+        <w:widowControl/>
+        <w:jc w:val="left"/>
+        <w:rPr>
+          <w:rFonts w:ascii="MS Mincho" w:eastAsia="MS Mincho" w:hAnsi="MS Mincho" w:cs="MS Mincho"/>
+          <w:b/>
+          <w:kern w:val="0"/>
+        </w:rPr>
       </w:pPr>
       <w:r>
         <w:rPr>
           <w:rFonts w:ascii="MS Mincho" w:eastAsia="MS Mincho" w:hAnsi="MS Mincho" w:cs="MS Mincho" w:hint="eastAsia"/>
           <w:b/>
+          <w:kern w:val="0"/>
+        </w:rPr>
+        <w:t>オブジェクトが持っているデータのことをプロパティ（属性）という。車の例えだと、車というオブジェクトは「メーカー」「排気量」「色」と</w:t>
+      </w:r>
+      <w:r>
+        <w:rPr>
+          <w:rFonts w:ascii="MS Mincho" w:eastAsia="MS Mincho" w:hAnsi="MS Mincho" w:cs="MS Mincho" w:hint="eastAsia"/>
+          <w:b/>
+          <w:kern w:val="0"/>
+        </w:rPr>
+        <w:t>いったプロパティを持っていると言える。</w:t>
+      </w:r>
+    </w:p>
+    <w:p>
+      <w:pPr>
+        <w:widowControl/>
+        <w:jc w:val="left"/>
+        <w:rPr>
+          <w:rFonts w:ascii="MS Mincho" w:eastAsia="MS Mincho" w:hAnsi="MS Mincho" w:cs="MS Mincho"/>
+          <w:b/>
+          <w:kern w:val="0"/>
+        </w:rPr>
+      </w:pPr>
+    </w:p>
+    <w:p>
+      <w:pPr>
+        <w:widowControl/>
+        <w:jc w:val="left"/>
+        <w:rPr>
+          <w:rFonts w:ascii="MS Mincho" w:eastAsia="MS Mincho" w:hAnsi="MS Mincho" w:cs="MS Mincho"/>
+          <w:b/>
           <w:color w:val="FF0000"/>
           <w:kern w:val="0"/>
         </w:rPr>
-        <w:t>プロパティ（</w:t>
-      </w:r>
-      <w:r>
-        <w:rPr>
-          <w:rFonts w:ascii="MS Mincho" w:eastAsia="MS Mincho" w:hAnsi="MS Mincho" w:cs="MS Mincho"/>
+      </w:pPr>
+      <w:r>
+        <w:rPr>
+          <w:rFonts w:ascii="MS Mincho" w:eastAsia="MS Mincho" w:hAnsi="MS Mincho" w:cs="MS Mincho" w:hint="eastAsia"/>
           <w:b/>
           <w:color w:val="FF0000"/>
           <w:kern w:val="0"/>
         </w:rPr>
-        <w:t>Property</w:t>
+        <w:t>メソッド（</w:t>
+      </w:r>
+      <w:r>
+        <w:rPr>
+          <w:rFonts w:ascii="MS Mincho" w:eastAsia="MS Mincho" w:hAnsi="MS Mincho" w:cs="MS Mincho"/>
+          <w:b/>
+          <w:color w:val="FF0000"/>
+          <w:kern w:val="0"/>
+        </w:rPr>
+        <w:t>method</w:t>
       </w:r>
       <w:r>
         <w:rPr>
@@ -3190,169 +3108,92 @@
         <w:widowControl/>
         <w:jc w:val="left"/>
         <w:rPr>
+          <w:rFonts w:ascii="MS Mincho" w:eastAsia="MS Mincho" w:hAnsi="MS Mincho" w:cs="MS Mincho"/>
+          <w:b/>
+          <w:kern w:val="0"/>
+        </w:rPr>
+      </w:pPr>
+      <w:r>
+        <w:rPr>
           <w:rFonts w:ascii="MS Mincho" w:eastAsia="MS Mincho" w:hAnsi="MS Mincho" w:cs="MS Mincho" w:hint="eastAsia"/>
           <w:b/>
           <w:kern w:val="0"/>
         </w:rPr>
+        <w:t>メソッド（操作）とは、オブジェクトが持っている処理のことで、9R魔の例だと「走る」「曲がる」など、オブジェクトから何かしらのアクションを起こす処理のこと。</w:t>
+      </w:r>
+    </w:p>
+    <w:p>
+      <w:pPr>
+        <w:widowControl/>
+        <w:jc w:val="left"/>
+        <w:rPr>
+          <w:rFonts w:ascii="MS Mincho" w:eastAsia="MS Mincho" w:hAnsi="MS Mincho" w:cs="MS Mincho"/>
+          <w:b/>
+          <w:kern w:val="0"/>
+        </w:rPr>
+      </w:pPr>
+    </w:p>
+    <w:p>
+      <w:pPr>
+        <w:widowControl/>
+        <w:jc w:val="left"/>
+        <w:rPr>
+          <w:rFonts w:ascii="MS Mincho" w:eastAsia="MS Mincho" w:hAnsi="MS Mincho" w:cs="MS Mincho"/>
+          <w:b/>
+          <w:color w:val="FF0000"/>
+          <w:kern w:val="0"/>
+        </w:rPr>
       </w:pPr>
       <w:r>
         <w:rPr>
           <w:rFonts w:ascii="MS Mincho" w:eastAsia="MS Mincho" w:hAnsi="MS Mincho" w:cs="MS Mincho" w:hint="eastAsia"/>
           <w:b/>
-          <w:kern w:val="0"/>
-        </w:rPr>
-        <w:t>オブジェクトが持っているデータのことをプロパティ（属性）という。車の例えだと、車というオブジェクトは「メーカー」「排気量」「色」と</w:t>
+          <w:color w:val="FF0000"/>
+          <w:kern w:val="0"/>
+        </w:rPr>
+        <w:t>インスタンス化（</w:t>
+      </w:r>
+      <w:r>
+        <w:rPr>
+          <w:rFonts w:ascii="MS Mincho" w:eastAsia="MS Mincho" w:hAnsi="MS Mincho" w:cs="MS Mincho"/>
+          <w:b/>
+          <w:color w:val="FF0000"/>
+          <w:kern w:val="0"/>
+        </w:rPr>
+        <w:t>instance</w:t>
       </w:r>
       <w:r>
         <w:rPr>
           <w:rFonts w:ascii="MS Mincho" w:eastAsia="MS Mincho" w:hAnsi="MS Mincho" w:cs="MS Mincho" w:hint="eastAsia"/>
           <w:b/>
-          <w:kern w:val="0"/>
-        </w:rPr>
-        <w:t>いったプロパティを持っていると言える。</w:t>
-      </w:r>
-    </w:p>
-    <w:p>
-      <w:pPr>
-        <w:widowControl/>
-        <w:jc w:val="left"/>
+          <w:color w:val="FF0000"/>
+          <w:kern w:val="0"/>
+        </w:rPr>
+        <w:t>）</w:t>
+      </w:r>
+    </w:p>
+    <w:p>
+      <w:pPr>
+        <w:widowControl/>
+        <w:jc w:val="left"/>
+        <w:rPr>
+          <w:rFonts w:ascii="MS Mincho" w:eastAsia="MS Mincho" w:hAnsi="MS Mincho" w:cs="MS Mincho"/>
+          <w:b/>
+          <w:kern w:val="0"/>
+        </w:rPr>
+      </w:pPr>
+      <w:r>
         <w:rPr>
           <w:rFonts w:ascii="MS Mincho" w:eastAsia="MS Mincho" w:hAnsi="MS Mincho" w:cs="MS Mincho" w:hint="eastAsia"/>
           <w:b/>
           <w:kern w:val="0"/>
         </w:rPr>
-      </w:pPr>
-    </w:p>
-    <w:p>
-      <w:pPr>
-        <w:widowControl/>
-        <w:jc w:val="left"/>
-        <w:rPr>
-          <w:rFonts w:ascii="MS Mincho" w:eastAsia="MS Mincho" w:hAnsi="MS Mincho" w:cs="MS Mincho"/>
-          <w:b/>
-          <w:color w:val="FF0000"/>
-          <w:kern w:val="0"/>
-        </w:rPr>
-      </w:pPr>
+        <w:t>インスタンスとは「実体」「事例」という意味で、プログラムでオブジェクトを実際に生み出されるものである。設計図からオブジェクトを作ることをインスタンス化と呼ぶ</w:t>
+      </w:r>
       <w:r>
         <w:rPr>
           <w:rFonts w:ascii="MS Mincho" w:eastAsia="MS Mincho" w:hAnsi="MS Mincho" w:cs="MS Mincho" w:hint="eastAsia"/>
           <w:b/>
-          <w:color w:val="FF0000"/>
-          <w:kern w:val="0"/>
-        </w:rPr>
-        <w:t>メソッド（</w:t>
-      </w:r>
-      <w:r>
-        <w:rPr>
-          <w:rFonts w:ascii="MS Mincho" w:eastAsia="MS Mincho" w:hAnsi="MS Mincho" w:cs="MS Mincho"/>
-          <w:b/>
-          <w:color w:val="FF0000"/>
-          <w:kern w:val="0"/>
-        </w:rPr>
-        <w:t>method</w:t>
-      </w:r>
-      <w:r>
-        <w:rPr>
-          <w:rFonts w:ascii="MS Mincho" w:eastAsia="MS Mincho" w:hAnsi="MS Mincho" w:cs="MS Mincho" w:hint="eastAsia"/>
-          <w:b/>
-          <w:color w:val="FF0000"/>
-          <w:kern w:val="0"/>
-        </w:rPr>
-        <w:t>）</w:t>
-      </w:r>
-    </w:p>
-    <w:p>
-      <w:pPr>
-        <w:widowControl/>
-        <w:jc w:val="left"/>
-        <w:rPr>
-          <w:rFonts w:ascii="MS Mincho" w:eastAsia="MS Mincho" w:hAnsi="MS Mincho" w:cs="MS Mincho" w:hint="eastAsia"/>
-          <w:b/>
-          <w:kern w:val="0"/>
-        </w:rPr>
-      </w:pPr>
-      <w:r>
-        <w:rPr>
-          <w:rFonts w:ascii="MS Mincho" w:eastAsia="MS Mincho" w:hAnsi="MS Mincho" w:cs="MS Mincho" w:hint="eastAsia"/>
-          <w:b/>
-          <w:kern w:val="0"/>
-        </w:rPr>
-        <w:t>メソッド（操作）とは、オブジェクトが持っている処理のことで、9R魔の例だと「走る」「曲がる」など、オブジェクトから何かしらのアクションを起こす処理のこと。</w:t>
-      </w:r>
-    </w:p>
-    <w:p>
-      <w:pPr>
-        <w:widowControl/>
-        <w:jc w:val="left"/>
-        <w:rPr>
-          <w:rFonts w:ascii="MS Mincho" w:eastAsia="MS Mincho" w:hAnsi="MS Mincho" w:cs="MS Mincho" w:hint="eastAsia"/>
-          <w:b/>
-          <w:kern w:val="0"/>
-        </w:rPr>
-      </w:pPr>
-    </w:p>
-    <w:p>
-      <w:pPr>
-        <w:widowControl/>
-        <w:jc w:val="left"/>
-        <w:rPr>
-          <w:rFonts w:ascii="MS Mincho" w:eastAsia="MS Mincho" w:hAnsi="MS Mincho" w:cs="MS Mincho"/>
-          <w:b/>
-          <w:color w:val="FF0000"/>
-          <w:kern w:val="0"/>
-        </w:rPr>
-      </w:pPr>
-      <w:r>
-        <w:rPr>
-          <w:rFonts w:ascii="MS Mincho" w:eastAsia="MS Mincho" w:hAnsi="MS Mincho" w:cs="MS Mincho" w:hint="eastAsia"/>
-          <w:b/>
-          <w:color w:val="FF0000"/>
-          <w:kern w:val="0"/>
-        </w:rPr>
-        <w:t>インスタンス化（</w:t>
-      </w:r>
-      <w:r>
-        <w:rPr>
-          <w:rFonts w:ascii="MS Mincho" w:eastAsia="MS Mincho" w:hAnsi="MS Mincho" w:cs="MS Mincho"/>
-          <w:b/>
-          <w:color w:val="FF0000"/>
-          <w:kern w:val="0"/>
-        </w:rPr>
-        <w:t>instance</w:t>
-      </w:r>
-      <w:r>
-        <w:rPr>
-          <w:rFonts w:ascii="MS Mincho" w:eastAsia="MS Mincho" w:hAnsi="MS Mincho" w:cs="MS Mincho" w:hint="eastAsia"/>
-          <w:b/>
-          <w:color w:val="FF0000"/>
-          <w:kern w:val="0"/>
-        </w:rPr>
-        <w:t>）</w:t>
-      </w:r>
-    </w:p>
-    <w:p>
-      <w:pPr>
-        <w:widowControl/>
-        <w:jc w:val="left"/>
-        <w:rPr>
-          <w:rFonts w:ascii="MS Mincho" w:eastAsia="MS Mincho" w:hAnsi="MS Mincho" w:cs="MS Mincho"/>
-          <w:b/>
-          <w:kern w:val="0"/>
-        </w:rPr>
-      </w:pPr>
-      <w:r>
-        <w:rPr>
-          <w:rFonts w:ascii="MS Mincho" w:eastAsia="MS Mincho" w:hAnsi="MS Mincho" w:cs="MS Mincho" w:hint="eastAsia"/>
-          <w:b/>
-          <w:kern w:val="0"/>
-        </w:rPr>
-        <w:t>インスタンスとは「実体」「事例」という意味で、プログラムでオブジェクトを実際に生み出されるものである。設計図からオブジェクトを作ることをインスタンス化と呼ぶ</w:t>
-      </w:r>
-      <w:r>
-        <w:rPr>
-          <w:rFonts w:ascii="MS Mincho" w:eastAsia="MS Mincho" w:hAnsi="MS Mincho" w:cs="MS Mincho" w:hint="eastAsia"/>
-          <w:b/>
           <w:kern w:val="0"/>
         </w:rPr>
         <w:t>。上がJava、下が</w:t>
@@ -3373,7 +3214,7 @@
         <w:widowControl/>
         <w:jc w:val="left"/>
         <w:rPr>
-          <w:rFonts w:ascii="MS Mincho" w:eastAsia="MS Mincho" w:hAnsi="MS Mincho" w:cs="MS Mincho" w:hint="eastAsia"/>
+          <w:rFonts w:ascii="MS Mincho" w:eastAsia="MS Mincho" w:hAnsi="MS Mincho" w:cs="MS Mincho"/>
           <w:b/>
           <w:kern w:val="0"/>
         </w:rPr>
@@ -3403,7 +3244,7 @@
                     </pic:cNvPicPr>
                   </pic:nvPicPr>
                   <pic:blipFill>
-                    <a:blip r:embed="rId19">
+                    <a:blip r:embed="rId18">
                       <a:extLst>
                         <a:ext uri="{28A0092B-C50C-407E-A947-70E740481C1C}">
                           <a14:useLocalDpi xmlns:a14="http://schemas.microsoft.com/office/drawing/2010/main" val="0"/>
@@ -3470,7 +3311,7 @@
                     </pic:cNvPicPr>
                   </pic:nvPicPr>
                   <pic:blipFill>
-                    <a:blip r:embed="rId20" cstate="print">
+                    <a:blip r:embed="rId19" cstate="print">
                       <a:extLst>
                         <a:ext uri="{28A0092B-C50C-407E-A947-70E740481C1C}">
                           <a14:useLocalDpi xmlns:a14="http://schemas.microsoft.com/office/drawing/2010/main" val="0"/>
@@ -3518,7 +3359,7 @@
         <w:widowControl/>
         <w:jc w:val="left"/>
         <w:rPr>
-          <w:rFonts w:ascii="MS Mincho" w:eastAsia="MS Mincho" w:hAnsi="MS Mincho" w:cs="MS Mincho" w:hint="eastAsia"/>
+          <w:rFonts w:ascii="MS Mincho" w:eastAsia="MS Mincho" w:hAnsi="MS Mincho" w:cs="MS Mincho"/>
           <w:b/>
           <w:color w:val="FF0000"/>
           <w:kern w:val="0"/>
@@ -3543,17 +3384,17 @@
         <w:widowControl/>
         <w:jc w:val="left"/>
         <w:rPr>
+          <w:rFonts w:ascii="MS Mincho" w:eastAsia="MS Mincho" w:hAnsi="MS Mincho" w:cs="MS Mincho"/>
+          <w:b/>
+          <w:kern w:val="0"/>
+        </w:rPr>
+      </w:pPr>
+      <w:r>
+        <w:rPr>
           <w:rFonts w:ascii="MS Mincho" w:eastAsia="MS Mincho" w:hAnsi="MS Mincho" w:cs="MS Mincho" w:hint="eastAsia"/>
           <w:b/>
           <w:kern w:val="0"/>
         </w:rPr>
-      </w:pPr>
-      <w:r>
-        <w:rPr>
-          <w:rFonts w:ascii="MS Mincho" w:eastAsia="MS Mincho" w:hAnsi="MS Mincho" w:cs="MS Mincho" w:hint="eastAsia"/>
-          <w:b/>
-          <w:kern w:val="0"/>
-        </w:rPr>
         <w:t>オブジェクトが持つデータや処理のうち、別のオブジェクトから直接利用される必要のないものをいう。利用する場合は外部から操作するために作られた処理を設けることをいう。</w:t>
       </w:r>
     </w:p>
@@ -3562,18 +3403,18 @@
         <w:widowControl/>
         <w:jc w:val="left"/>
         <w:rPr>
-          <w:rFonts w:ascii="MS Mincho" w:eastAsia="MS Mincho" w:hAnsi="MS Mincho" w:cs="MS Mincho" w:hint="eastAsia"/>
-          <w:b/>
-          <w:kern w:val="0"/>
-        </w:rPr>
-      </w:pPr>
-    </w:p>
-    <w:p>
-      <w:pPr>
-        <w:widowControl/>
-        <w:jc w:val="left"/>
-        <w:rPr>
-          <w:rFonts w:ascii="MS Mincho" w:eastAsia="MS Mincho" w:hAnsi="MS Mincho" w:cs="MS Mincho" w:hint="eastAsia"/>
+          <w:rFonts w:ascii="MS Mincho" w:eastAsia="MS Mincho" w:hAnsi="MS Mincho" w:cs="MS Mincho"/>
+          <w:b/>
+          <w:kern w:val="0"/>
+        </w:rPr>
+      </w:pPr>
+    </w:p>
+    <w:p>
+      <w:pPr>
+        <w:widowControl/>
+        <w:jc w:val="left"/>
+        <w:rPr>
+          <w:rFonts w:ascii="MS Mincho" w:eastAsia="MS Mincho" w:hAnsi="MS Mincho" w:cs="MS Mincho"/>
           <w:b/>
           <w:color w:val="FF0000"/>
           <w:kern w:val="0"/>
@@ -3598,17 +3439,17 @@
         <w:widowControl/>
         <w:jc w:val="left"/>
         <w:rPr>
+          <w:rFonts w:ascii="MS Mincho" w:eastAsia="MS Mincho" w:hAnsi="MS Mincho" w:cs="MS Mincho"/>
+          <w:b/>
+          <w:kern w:val="0"/>
+        </w:rPr>
+      </w:pPr>
+      <w:r>
+        <w:rPr>
           <w:rFonts w:ascii="MS Mincho" w:eastAsia="MS Mincho" w:hAnsi="MS Mincho" w:cs="MS Mincho" w:hint="eastAsia"/>
           <w:b/>
           <w:kern w:val="0"/>
         </w:rPr>
-      </w:pPr>
-      <w:r>
-        <w:rPr>
-          <w:rFonts w:ascii="MS Mincho" w:eastAsia="MS Mincho" w:hAnsi="MS Mincho" w:cs="MS Mincho" w:hint="eastAsia"/>
-          <w:b/>
-          <w:kern w:val="0"/>
-        </w:rPr>
         <w:t>特定のオブジェクトの機能を引き継いで使うことを継承という。例、車からトラックをいう。</w:t>
       </w:r>
     </w:p>
@@ -3617,18 +3458,18 @@
         <w:widowControl/>
         <w:jc w:val="left"/>
         <w:rPr>
-          <w:rFonts w:ascii="MS Mincho" w:eastAsia="MS Mincho" w:hAnsi="MS Mincho" w:cs="MS Mincho" w:hint="eastAsia"/>
-          <w:b/>
-          <w:kern w:val="0"/>
-        </w:rPr>
-      </w:pPr>
-    </w:p>
-    <w:p>
-      <w:pPr>
-        <w:widowControl/>
-        <w:jc w:val="left"/>
-        <w:rPr>
-          <w:rFonts w:ascii="MS Mincho" w:eastAsia="MS Mincho" w:hAnsi="MS Mincho" w:cs="MS Mincho" w:hint="eastAsia"/>
+          <w:rFonts w:ascii="MS Mincho" w:eastAsia="MS Mincho" w:hAnsi="MS Mincho" w:cs="MS Mincho"/>
+          <w:b/>
+          <w:kern w:val="0"/>
+        </w:rPr>
+      </w:pPr>
+    </w:p>
+    <w:p>
+      <w:pPr>
+        <w:widowControl/>
+        <w:jc w:val="left"/>
+        <w:rPr>
+          <w:rFonts w:ascii="MS Mincho" w:eastAsia="MS Mincho" w:hAnsi="MS Mincho" w:cs="MS Mincho"/>
           <w:b/>
           <w:kern w:val="0"/>
         </w:rPr>
@@ -3666,18 +3507,18 @@
         <w:widowControl/>
         <w:jc w:val="left"/>
         <w:rPr>
-          <w:rFonts w:ascii="MS Mincho" w:eastAsia="MS Mincho" w:hAnsi="MS Mincho" w:cs="MS Mincho" w:hint="eastAsia"/>
-          <w:b/>
-          <w:kern w:val="0"/>
-        </w:rPr>
-      </w:pPr>
-    </w:p>
-    <w:p>
-      <w:pPr>
-        <w:widowControl/>
-        <w:jc w:val="left"/>
-        <w:rPr>
-          <w:rFonts w:ascii="MS Mincho" w:eastAsia="MS Mincho" w:hAnsi="MS Mincho" w:cs="MS Mincho" w:hint="eastAsia"/>
+          <w:rFonts w:ascii="MS Mincho" w:eastAsia="MS Mincho" w:hAnsi="MS Mincho" w:cs="MS Mincho"/>
+          <w:b/>
+          <w:kern w:val="0"/>
+        </w:rPr>
+      </w:pPr>
+    </w:p>
+    <w:p>
+      <w:pPr>
+        <w:widowControl/>
+        <w:jc w:val="left"/>
+        <w:rPr>
+          <w:rFonts w:ascii="MS Mincho" w:eastAsia="MS Mincho" w:hAnsi="MS Mincho" w:cs="MS Mincho"/>
           <w:color w:val="FF0000"/>
           <w:kern w:val="0"/>
           <w:sz w:val="28"/>
@@ -3704,28 +3545,18 @@
         </w:tabs>
         <w:jc w:val="left"/>
         <w:rPr>
+          <w:rFonts w:ascii="MS Mincho" w:eastAsia="MS Mincho" w:hAnsi="MS Mincho" w:cs="MS Mincho"/>
+          <w:b/>
+          <w:kern w:val="0"/>
+        </w:rPr>
+      </w:pPr>
+      <w:r>
+        <w:rPr>
           <w:rFonts w:ascii="MS Mincho" w:eastAsia="MS Mincho" w:hAnsi="MS Mincho" w:cs="MS Mincho" w:hint="eastAsia"/>
           <w:b/>
           <w:kern w:val="0"/>
         </w:rPr>
-      </w:pPr>
-      <w:r>
-        <w:rPr>
-          <w:rFonts w:ascii="MS Mincho" w:eastAsia="MS Mincho" w:hAnsi="MS Mincho" w:cs="MS Mincho" w:hint="eastAsia"/>
-          <w:b/>
-          <w:kern w:val="0"/>
-        </w:rPr>
-        <w:t>コンストラクタとは、ク</w:t>
-      </w:r>
-      <w:bookmarkStart w:id="0" w:name="_GoBack"/>
-      <w:bookmarkEnd w:id="0"/>
-      <w:r>
-        <w:rPr>
-          <w:rFonts w:ascii="MS Mincho" w:eastAsia="MS Mincho" w:hAnsi="MS Mincho" w:cs="MS Mincho" w:hint="eastAsia"/>
-          <w:b/>
-          <w:kern w:val="0"/>
-        </w:rPr>
-        <w:t>ラスからオブジェクトを作成した際に、自動的に実行されるメソッドのことで、メンバ変数の初期化などの主に行う。</w:t>
+        <w:t>コンストラクタとは、クラスからオブジェクトを作成した際に、自動的に実行されるメソッドのことで、メンバ変数の初期化などの主に行う。</w:t>
       </w:r>
       <w:r>
         <w:rPr>
@@ -3745,7 +3576,7 @@
         </w:tabs>
         <w:jc w:val="left"/>
         <w:rPr>
-          <w:rFonts w:ascii="MS Mincho" w:eastAsia="MS Mincho" w:hAnsi="MS Mincho" w:cs="MS Mincho" w:hint="eastAsia"/>
+          <w:rFonts w:ascii="MS Mincho" w:eastAsia="MS Mincho" w:hAnsi="MS Mincho" w:cs="MS Mincho"/>
           <w:b/>
           <w:kern w:val="0"/>
         </w:rPr>
@@ -3760,18 +3591,18 @@
         </w:tabs>
         <w:jc w:val="left"/>
         <w:rPr>
-          <w:rFonts w:ascii="MS Mincho" w:eastAsia="MS Mincho" w:hAnsi="MS Mincho" w:cs="MS Mincho" w:hint="eastAsia"/>
-          <w:b/>
-          <w:kern w:val="0"/>
-        </w:rPr>
-      </w:pPr>
-    </w:p>
-    <w:p>
-      <w:pPr>
-        <w:widowControl/>
-        <w:jc w:val="left"/>
-        <w:rPr>
-          <w:rFonts w:ascii="MS Mincho" w:eastAsia="MS Mincho" w:hAnsi="MS Mincho" w:cs="MS Mincho" w:hint="eastAsia"/>
+          <w:rFonts w:ascii="MS Mincho" w:eastAsia="MS Mincho" w:hAnsi="MS Mincho" w:cs="MS Mincho"/>
+          <w:b/>
+          <w:kern w:val="0"/>
+        </w:rPr>
+      </w:pPr>
+    </w:p>
+    <w:p>
+      <w:pPr>
+        <w:widowControl/>
+        <w:jc w:val="left"/>
+        <w:rPr>
+          <w:rFonts w:ascii="MS Mincho" w:eastAsia="MS Mincho" w:hAnsi="MS Mincho" w:cs="MS Mincho"/>
           <w:b/>
           <w:color w:val="FF0000"/>
           <w:kern w:val="0"/>
@@ -3796,10 +3627,29 @@
         <w:widowControl/>
         <w:jc w:val="left"/>
         <w:rPr>
+          <w:rFonts w:ascii="MS Mincho" w:eastAsia="MS Mincho" w:hAnsi="MS Mincho" w:cs="MS Mincho"/>
+          <w:b/>
+          <w:kern w:val="0"/>
+        </w:rPr>
+      </w:pPr>
+      <w:r>
+        <w:rPr>
           <w:rFonts w:ascii="MS Mincho" w:eastAsia="MS Mincho" w:hAnsi="MS Mincho" w:cs="MS Mincho" w:hint="eastAsia"/>
           <w:b/>
           <w:kern w:val="0"/>
         </w:rPr>
+        <w:t>既存のコードを改善しながらオブジェクト指向設計を学ぶ</w:t>
+      </w:r>
+    </w:p>
+    <w:p>
+      <w:pPr>
+        <w:widowControl/>
+        <w:jc w:val="left"/>
+        <w:rPr>
+          <w:rFonts w:ascii="MS Mincho" w:eastAsia="MS Mincho" w:hAnsi="MS Mincho" w:cs="MS Mincho"/>
+          <w:b/>
+          <w:kern w:val="0"/>
+        </w:rPr>
       </w:pPr>
       <w:r>
         <w:rPr>
@@ -3807,17 +3657,38 @@
           <w:b/>
           <w:kern w:val="0"/>
         </w:rPr>
-        <w:t>既存のコードを改善しながらオブジェクト指向設計を学ぶ</w:t>
-      </w:r>
-    </w:p>
-    <w:p>
-      <w:pPr>
-        <w:widowControl/>
-        <w:jc w:val="left"/>
+        <w:t>やや極端なコーディング規則を使って、オブジェクト指向らしい設計を体で覚える。</w:t>
+      </w:r>
+    </w:p>
+    <w:p>
+      <w:pPr>
+        <w:widowControl/>
+        <w:jc w:val="left"/>
+        <w:rPr>
+          <w:rFonts w:ascii="MS Mincho" w:eastAsia="MS Mincho" w:hAnsi="MS Mincho" w:cs="MS Mincho"/>
+          <w:b/>
+          <w:kern w:val="0"/>
+          <w:u w:val="single"/>
+        </w:rPr>
+      </w:pPr>
+      <w:r>
         <w:rPr>
           <w:rFonts w:ascii="MS Mincho" w:eastAsia="MS Mincho" w:hAnsi="MS Mincho" w:cs="MS Mincho" w:hint="eastAsia"/>
           <w:b/>
           <w:kern w:val="0"/>
+          <w:u w:val="single"/>
+        </w:rPr>
+        <w:t>どうすればいいのか？</w:t>
+      </w:r>
+    </w:p>
+    <w:p>
+      <w:pPr>
+        <w:widowControl/>
+        <w:jc w:val="left"/>
+        <w:rPr>
+          <w:rFonts w:ascii="MS Mincho" w:eastAsia="MS Mincho" w:hAnsi="MS Mincho" w:cs="MS Mincho"/>
+          <w:b/>
+          <w:kern w:val="0"/>
         </w:rPr>
       </w:pPr>
       <w:r>
@@ -3826,64 +3697,24 @@
           <w:b/>
           <w:kern w:val="0"/>
         </w:rPr>
-        <w:t>やや極端なコーディング規則を使って、オブジェクト指向らしい設計を体で覚える。</w:t>
-      </w:r>
-    </w:p>
-    <w:p>
-      <w:pPr>
-        <w:widowControl/>
-        <w:jc w:val="left"/>
+        <w:t>実際のコードで設計の違いを知る。・・・やりにくいコードを小さなメソッドや小さなクラスにまとめてみる。重複したコードをメソッドに抽出する。重複した箇所を、抽出したメソッドを呼び出すように書き換える。抽出したメソッドをどちらかのクラスだけに置き、他のクラスからそのメソッドを呼び出す。</w:t>
+      </w:r>
+    </w:p>
+    <w:p>
+      <w:pPr>
+        <w:widowControl/>
+        <w:jc w:val="left"/>
+        <w:rPr>
+          <w:rFonts w:ascii="MS Mincho" w:eastAsia="MS Mincho" w:hAnsi="MS Mincho" w:cs="MS Mincho"/>
+          <w:b/>
+          <w:kern w:val="0"/>
+        </w:rPr>
+      </w:pPr>
+      <w:r>
         <w:rPr>
           <w:rFonts w:ascii="MS Mincho" w:eastAsia="MS Mincho" w:hAnsi="MS Mincho" w:cs="MS Mincho" w:hint="eastAsia"/>
           <w:b/>
           <w:kern w:val="0"/>
-          <w:u w:val="single"/>
-        </w:rPr>
-      </w:pPr>
-      <w:r>
-        <w:rPr>
-          <w:rFonts w:ascii="MS Mincho" w:eastAsia="MS Mincho" w:hAnsi="MS Mincho" w:cs="MS Mincho" w:hint="eastAsia"/>
-          <w:b/>
-          <w:kern w:val="0"/>
-          <w:u w:val="single"/>
-        </w:rPr>
-        <w:t>どうすればいいのか？</w:t>
-      </w:r>
-    </w:p>
-    <w:p>
-      <w:pPr>
-        <w:widowControl/>
-        <w:jc w:val="left"/>
-        <w:rPr>
-          <w:rFonts w:ascii="MS Mincho" w:eastAsia="MS Mincho" w:hAnsi="MS Mincho" w:cs="MS Mincho" w:hint="eastAsia"/>
-          <w:b/>
-          <w:kern w:val="0"/>
-        </w:rPr>
-      </w:pPr>
-      <w:r>
-        <w:rPr>
-          <w:rFonts w:ascii="MS Mincho" w:eastAsia="MS Mincho" w:hAnsi="MS Mincho" w:cs="MS Mincho" w:hint="eastAsia"/>
-          <w:b/>
-          <w:kern w:val="0"/>
-        </w:rPr>
-        <w:t>実際のコードで設計の違いを知る。・・・やりにくいコードを小さなメソッドや小さなクラスにまとめてみる。重複したコードをメソッドに抽出する。重複した箇所を、抽出したメソッドを呼び出すように書き換える。抽出したメソッドをどちらかのクラスだけに置き、他のクラスからそのメソッドを呼び出す。</w:t>
-      </w:r>
-    </w:p>
-    <w:p>
-      <w:pPr>
-        <w:widowControl/>
-        <w:jc w:val="left"/>
-        <w:rPr>
-          <w:rFonts w:ascii="MS Mincho" w:eastAsia="MS Mincho" w:hAnsi="MS Mincho" w:cs="MS Mincho" w:hint="eastAsia"/>
-          <w:b/>
-          <w:kern w:val="0"/>
-        </w:rPr>
-      </w:pPr>
-      <w:r>
-        <w:rPr>
-          <w:rFonts w:ascii="MS Mincho" w:eastAsia="MS Mincho" w:hAnsi="MS Mincho" w:cs="MS Mincho" w:hint="eastAsia"/>
-          <w:b/>
-          <w:kern w:val="0"/>
         </w:rPr>
         <w:t>抽出したメソッドを置くために新しいクラスを作成する。</w:t>
       </w:r>
@@ -3893,18 +3724,17 @@
         <w:widowControl/>
         <w:jc w:val="center"/>
         <w:rPr>
-          <w:rFonts w:ascii="MS Mincho" w:eastAsia="MS Mincho" w:hAnsi="MS Mincho" w:cs="MS Mincho" w:hint="eastAsia"/>
-          <w:b/>
-          <w:kern w:val="0"/>
-        </w:rPr>
-      </w:pPr>
-    </w:p>
-    <w:p>
-      <w:pPr>
-        <w:widowControl/>
-        <w:jc w:val="left"/>
-        <w:rPr>
-          <w:rFonts w:hint="eastAsia"/>
+          <w:rFonts w:ascii="MS Mincho" w:eastAsia="MS Mincho" w:hAnsi="MS Mincho" w:cs="MS Mincho"/>
+          <w:b/>
+          <w:kern w:val="0"/>
+        </w:rPr>
+      </w:pPr>
+    </w:p>
+    <w:p>
+      <w:pPr>
+        <w:widowControl/>
+        <w:jc w:val="left"/>
+        <w:rPr>
           <w:b/>
           <w:color w:val="0070C0"/>
           <w:sz w:val="32"/>
@@ -3926,9 +3756,6 @@
       <w:pPr>
         <w:widowControl/>
         <w:jc w:val="left"/>
-        <w:rPr>
-          <w:rFonts w:hint="eastAsia"/>
-        </w:rPr>
       </w:pPr>
       <w:proofErr w:type="spellStart"/>
       <w:r>
@@ -3946,9 +3773,6 @@
       <w:pPr>
         <w:widowControl/>
         <w:jc w:val="left"/>
-        <w:rPr>
-          <w:rFonts w:hint="eastAsia"/>
-        </w:rPr>
       </w:pPr>
       <w:r>
         <w:rPr>
@@ -3983,32 +3807,26 @@
       <w:pPr>
         <w:widowControl/>
         <w:jc w:val="left"/>
-        <w:rPr>
-          <w:rFonts w:hint="eastAsia"/>
-        </w:rPr>
-      </w:pPr>
-    </w:p>
-    <w:p>
-      <w:pPr>
-        <w:widowControl/>
-        <w:jc w:val="left"/>
-        <w:rPr>
-          <w:rFonts w:hint="eastAsia"/>
-        </w:rPr>
-      </w:pPr>
-    </w:p>
-    <w:p>
-      <w:pPr>
-        <w:widowControl/>
-        <w:jc w:val="left"/>
-        <w:rPr>
-          <w:rFonts w:hint="eastAsia"/>
+      </w:pPr>
+    </w:p>
+    <w:p>
+      <w:pPr>
+        <w:widowControl/>
+        <w:jc w:val="left"/>
+      </w:pPr>
+    </w:p>
+    <w:p>
+      <w:pPr>
+        <w:widowControl/>
+        <w:jc w:val="left"/>
+        <w:rPr>
           <w:b/>
           <w:color w:val="0070C0"/>
           <w:sz w:val="32"/>
           <w:szCs w:val="32"/>
         </w:rPr>
       </w:pPr>
+      <w:bookmarkStart w:id="0" w:name="_GoBack"/>
       <w:r>
         <w:rPr>
           <w:rFonts w:hint="eastAsia"/>
@@ -4020,13 +3838,11 @@
         <w:t>実際にどこで使われているか？</w:t>
       </w:r>
     </w:p>
-    <w:p>
-      <w:pPr>
-        <w:widowControl/>
-        <w:jc w:val="left"/>
-        <w:rPr>
-          <w:rFonts w:hint="eastAsia"/>
-        </w:rPr>
+    <w:bookmarkEnd w:id="0"/>
+    <w:p>
+      <w:pPr>
+        <w:widowControl/>
+        <w:jc w:val="left"/>
       </w:pPr>
       <w:r>
         <w:rPr>

</xml_diff>